<commit_message>
idk hva dette pusher engnag
</commit_message>
<xml_diff>
--- a/backup-xampp.docx
+++ b/backup-xampp.docx
@@ -8,6 +8,7 @@
           <w:lang w:val="nb-NO"/>
         </w:rPr>
       </w:pPr>
+      <w:bookmarkStart w:id="0" w:name="_Hlk97022388"/>
       <w:r>
         <w:rPr>
           <w:lang w:val="nb-NO"/>
@@ -124,9 +125,9 @@
           <w:lang w:val="nb-NO"/>
         </w:rPr>
         <w:drawing>
-          <wp:inline distT="0" distB="0" distL="0" distR="0" wp14:anchorId="1FDFD417" wp14:editId="68D848A0">
-            <wp:extent cx="4894869" cy="2643543"/>
-            <wp:effectExtent l="0" t="0" r="1270" b="4445"/>
+          <wp:inline distT="0" distB="0" distL="0" distR="0" wp14:anchorId="1FDFD417" wp14:editId="31F100AD">
+            <wp:extent cx="4374490" cy="2362505"/>
+            <wp:effectExtent l="0" t="0" r="7620" b="0"/>
             <wp:docPr id="1" name="Picture 1" descr="A screenshot of a computer&#10;&#10;Description automatically generated"/>
             <wp:cNvGraphicFramePr>
               <a:graphicFrameLocks xmlns:a="http://schemas.openxmlformats.org/drawingml/2006/main" noChangeAspect="1"/>
@@ -147,7 +148,7 @@
                   <pic:spPr>
                     <a:xfrm>
                       <a:off x="0" y="0"/>
-                      <a:ext cx="4899830" cy="2646222"/>
+                      <a:ext cx="4384600" cy="2367965"/>
                     </a:xfrm>
                     <a:prstGeom prst="rect">
                       <a:avLst/>
@@ -322,9 +323,9 @@
           <w:lang w:val="nb-NO"/>
         </w:rPr>
         <w:drawing>
-          <wp:inline distT="0" distB="0" distL="0" distR="0" wp14:anchorId="5527F9E9" wp14:editId="7529B4E5">
-            <wp:extent cx="5404513" cy="3040039"/>
-            <wp:effectExtent l="0" t="0" r="5715" b="8255"/>
+          <wp:inline distT="0" distB="0" distL="0" distR="0" wp14:anchorId="5527F9E9" wp14:editId="26AB71F9">
+            <wp:extent cx="4324594" cy="2432584"/>
+            <wp:effectExtent l="0" t="0" r="0" b="6350"/>
             <wp:docPr id="2" name="Picture 2" descr="Graphical user interface, text&#10;&#10;Description automatically generated"/>
             <wp:cNvGraphicFramePr>
               <a:graphicFrameLocks xmlns:a="http://schemas.openxmlformats.org/drawingml/2006/main" noChangeAspect="1"/>
@@ -345,7 +346,7 @@
                   <pic:spPr>
                     <a:xfrm>
                       <a:off x="0" y="0"/>
-                      <a:ext cx="5407520" cy="3041730"/>
+                      <a:ext cx="4346382" cy="2444840"/>
                     </a:xfrm>
                     <a:prstGeom prst="rect">
                       <a:avLst/>
@@ -377,9 +378,9 @@
         </w:rPr>
         <w:lastRenderedPageBreak/>
         <w:drawing>
-          <wp:inline distT="0" distB="0" distL="0" distR="0" wp14:anchorId="2D3460E0" wp14:editId="50581D08">
-            <wp:extent cx="4631836" cy="4033340"/>
-            <wp:effectExtent l="0" t="0" r="0" b="5715"/>
+          <wp:inline distT="0" distB="0" distL="0" distR="0" wp14:anchorId="2D3460E0" wp14:editId="1E339617">
+            <wp:extent cx="3984462" cy="3469615"/>
+            <wp:effectExtent l="0" t="0" r="0" b="0"/>
             <wp:docPr id="3" name="Picture 3" descr="Graphical user interface, application&#10;&#10;Description automatically generated"/>
             <wp:cNvGraphicFramePr>
               <a:graphicFrameLocks xmlns:a="http://schemas.openxmlformats.org/drawingml/2006/main" noChangeAspect="1"/>
@@ -400,7 +401,7 @@
                   <pic:spPr>
                     <a:xfrm>
                       <a:off x="0" y="0"/>
-                      <a:ext cx="4635129" cy="4036207"/>
+                      <a:ext cx="3992182" cy="3476337"/>
                     </a:xfrm>
                     <a:prstGeom prst="rect">
                       <a:avLst/>
@@ -425,9 +426,9 @@
           <w:lang w:val="nb-NO"/>
         </w:rPr>
         <w:drawing>
-          <wp:inline distT="0" distB="0" distL="0" distR="0" wp14:anchorId="6F037580" wp14:editId="2EAC3A1E">
-            <wp:extent cx="4626591" cy="4026193"/>
-            <wp:effectExtent l="0" t="0" r="3175" b="0"/>
+          <wp:inline distT="0" distB="0" distL="0" distR="0" wp14:anchorId="6F037580" wp14:editId="50712518">
+            <wp:extent cx="4001414" cy="3482147"/>
+            <wp:effectExtent l="0" t="0" r="0" b="4445"/>
             <wp:docPr id="4" name="Picture 4" descr="Graphical user interface, application&#10;&#10;Description automatically generated"/>
             <wp:cNvGraphicFramePr>
               <a:graphicFrameLocks xmlns:a="http://schemas.openxmlformats.org/drawingml/2006/main" noChangeAspect="1"/>
@@ -448,7 +449,7 @@
                   <pic:spPr>
                     <a:xfrm>
                       <a:off x="0" y="0"/>
-                      <a:ext cx="4629302" cy="4028553"/>
+                      <a:ext cx="4020415" cy="3498682"/>
                     </a:xfrm>
                     <a:prstGeom prst="rect">
                       <a:avLst/>
@@ -471,38 +472,38 @@
         <w:rPr>
           <w:lang w:val="nb-NO"/>
         </w:rPr>
+        <w:t xml:space="preserve">Herifra åpner du opp </w:t>
+      </w:r>
+      <w:proofErr w:type="spellStart"/>
+      <w:r>
+        <w:rPr>
+          <w:lang w:val="nb-NO"/>
+        </w:rPr>
+        <w:t>xampp</w:t>
+      </w:r>
+      <w:proofErr w:type="spellEnd"/>
+      <w:r>
+        <w:rPr>
+          <w:lang w:val="nb-NO"/>
+        </w:rPr>
+        <w:t>.</w:t>
+      </w:r>
+    </w:p>
+    <w:p>
+      <w:pPr>
+        <w:rPr>
+          <w:lang w:val="nb-NO"/>
+        </w:rPr>
+      </w:pPr>
+      <w:r>
+        <w:rPr>
+          <w:lang w:val="nb-NO"/>
+        </w:rPr>
         <w:lastRenderedPageBreak/>
-        <w:t xml:space="preserve">Herifra åpner du opp </w:t>
-      </w:r>
-      <w:proofErr w:type="spellStart"/>
-      <w:r>
-        <w:rPr>
-          <w:lang w:val="nb-NO"/>
-        </w:rPr>
-        <w:t>xampp</w:t>
-      </w:r>
-      <w:proofErr w:type="spellEnd"/>
-      <w:r>
-        <w:rPr>
-          <w:lang w:val="nb-NO"/>
-        </w:rPr>
-        <w:t>.</w:t>
-      </w:r>
-    </w:p>
-    <w:p>
-      <w:pPr>
-        <w:rPr>
-          <w:lang w:val="nb-NO"/>
-        </w:rPr>
-      </w:pPr>
-      <w:r>
-        <w:rPr>
-          <w:lang w:val="nb-NO"/>
-        </w:rPr>
         <w:drawing>
-          <wp:inline distT="0" distB="0" distL="0" distR="0" wp14:anchorId="05C1473D" wp14:editId="1C62AFCF">
-            <wp:extent cx="5943600" cy="5111750"/>
-            <wp:effectExtent l="0" t="0" r="0" b="0"/>
+          <wp:inline distT="0" distB="0" distL="0" distR="0" wp14:anchorId="05C1473D" wp14:editId="40C27DBF">
+            <wp:extent cx="4982464" cy="4285132"/>
+            <wp:effectExtent l="0" t="0" r="8890" b="1270"/>
             <wp:docPr id="6" name="Picture 6" descr="Graphical user interface&#10;&#10;Description automatically generated"/>
             <wp:cNvGraphicFramePr>
               <a:graphicFrameLocks xmlns:a="http://schemas.openxmlformats.org/drawingml/2006/main" noChangeAspect="1"/>
@@ -523,7 +524,7 @@
                   <pic:spPr>
                     <a:xfrm>
                       <a:off x="0" y="0"/>
-                      <a:ext cx="5943600" cy="5111750"/>
+                      <a:ext cx="4985661" cy="4287882"/>
                     </a:xfrm>
                     <a:prstGeom prst="rect">
                       <a:avLst/>
@@ -601,10 +602,9 @@
         <w:rPr>
           <w:lang w:val="nb-NO"/>
         </w:rPr>
-        <w:lastRenderedPageBreak/>
         <w:drawing>
-          <wp:inline distT="0" distB="0" distL="0" distR="0" wp14:anchorId="240A4E11" wp14:editId="0F99E9A7">
-            <wp:extent cx="5943600" cy="3833495"/>
+          <wp:inline distT="0" distB="0" distL="0" distR="0" wp14:anchorId="240A4E11" wp14:editId="5298F16F">
+            <wp:extent cx="5149676" cy="3321431"/>
             <wp:effectExtent l="0" t="0" r="0" b="0"/>
             <wp:docPr id="7" name="Picture 7" descr="Graphical user interface&#10;&#10;Description automatically generated"/>
             <wp:cNvGraphicFramePr>
@@ -626,7 +626,7 @@
                   <pic:spPr>
                     <a:xfrm>
                       <a:off x="0" y="0"/>
-                      <a:ext cx="5943600" cy="3833495"/>
+                      <a:ext cx="5153266" cy="3323746"/>
                     </a:xfrm>
                     <a:prstGeom prst="rect">
                       <a:avLst/>
@@ -638,6 +638,20 @@
           </wp:inline>
         </w:drawing>
       </w:r>
+    </w:p>
+    <w:p>
+      <w:pPr>
+        <w:rPr>
+          <w:lang w:val="nb-NO"/>
+        </w:rPr>
+      </w:pPr>
+    </w:p>
+    <w:p>
+      <w:pPr>
+        <w:rPr>
+          <w:lang w:val="nb-NO"/>
+        </w:rPr>
+      </w:pPr>
       <w:r>
         <w:rPr>
           <w:lang w:val="nb-NO"/>
@@ -649,9 +663,9 @@
           <w:lang w:val="nb-NO"/>
         </w:rPr>
         <w:drawing>
-          <wp:inline distT="0" distB="0" distL="0" distR="0" wp14:anchorId="2C586070" wp14:editId="5312F59E">
-            <wp:extent cx="5943600" cy="3123565"/>
-            <wp:effectExtent l="0" t="0" r="0" b="635"/>
+          <wp:inline distT="0" distB="0" distL="0" distR="0" wp14:anchorId="2C586070" wp14:editId="2C756D7C">
+            <wp:extent cx="4667098" cy="2452720"/>
+            <wp:effectExtent l="0" t="0" r="635" b="5080"/>
             <wp:docPr id="8" name="Picture 8" descr="Graphical user interface, text, application, email&#10;&#10;Description automatically generated"/>
             <wp:cNvGraphicFramePr>
               <a:graphicFrameLocks xmlns:a="http://schemas.openxmlformats.org/drawingml/2006/main" noChangeAspect="1"/>
@@ -672,7 +686,7 @@
                   <pic:spPr>
                     <a:xfrm>
                       <a:off x="0" y="0"/>
-                      <a:ext cx="5943600" cy="3123565"/>
+                      <a:ext cx="4668678" cy="2453550"/>
                     </a:xfrm>
                     <a:prstGeom prst="rect">
                       <a:avLst/>
@@ -762,11 +776,10 @@
         <w:rPr>
           <w:lang w:val="nb-NO"/>
         </w:rPr>
-        <w:lastRenderedPageBreak/>
         <w:drawing>
-          <wp:inline distT="0" distB="0" distL="0" distR="0" wp14:anchorId="58A69AA2" wp14:editId="23874E9C">
-            <wp:extent cx="5943600" cy="3107690"/>
-            <wp:effectExtent l="0" t="0" r="0" b="0"/>
+          <wp:inline distT="0" distB="0" distL="0" distR="0" wp14:anchorId="58A69AA2" wp14:editId="34F0BF26">
+            <wp:extent cx="5104161" cy="2668778"/>
+            <wp:effectExtent l="0" t="0" r="1270" b="0"/>
             <wp:docPr id="10" name="Picture 10" descr="Graphical user interface, text, application&#10;&#10;Description automatically generated"/>
             <wp:cNvGraphicFramePr>
               <a:graphicFrameLocks xmlns:a="http://schemas.openxmlformats.org/drawingml/2006/main" noChangeAspect="1"/>
@@ -787,7 +800,7 @@
                   <pic:spPr>
                     <a:xfrm>
                       <a:off x="0" y="0"/>
-                      <a:ext cx="5943600" cy="3107690"/>
+                      <a:ext cx="5117303" cy="2675649"/>
                     </a:xfrm>
                     <a:prstGeom prst="rect">
                       <a:avLst/>
@@ -813,25 +826,264 @@
           <w:lang w:val="nb-NO"/>
         </w:rPr>
       </w:pPr>
-    </w:p>
-    <w:p>
-      <w:pPr>
-        <w:rPr>
-          <w:lang w:val="nb-NO"/>
-        </w:rPr>
-      </w:pPr>
-    </w:p>
-    <w:p>
-      <w:pPr>
-        <w:rPr>
-          <w:lang w:val="nb-NO"/>
-        </w:rPr>
-      </w:pPr>
-      <w:r>
-        <w:rPr>
-          <w:lang w:val="nb-NO"/>
-        </w:rPr>
-        <w:t>Deretter går du inn på en nettleser og skriver «</w:t>
+      <w:r>
+        <w:rPr>
+          <w:lang w:val="nb-NO"/>
+        </w:rPr>
+        <w:t xml:space="preserve">Herifra må vi hente noe som ligger i mappen vi hadde tidligere. Åpne opp </w:t>
+      </w:r>
+      <w:proofErr w:type="spellStart"/>
+      <w:r>
+        <w:rPr>
+          <w:lang w:val="nb-NO"/>
+        </w:rPr>
+        <w:t>users.sql</w:t>
+      </w:r>
+      <w:proofErr w:type="spellEnd"/>
+      <w:r>
+        <w:rPr>
+          <w:lang w:val="nb-NO"/>
+        </w:rPr>
+        <w:t xml:space="preserve"> i ‘2.terminoppgave\</w:t>
+      </w:r>
+      <w:proofErr w:type="spellStart"/>
+      <w:r>
+        <w:rPr>
+          <w:lang w:val="nb-NO"/>
+        </w:rPr>
+        <w:t>users.sql</w:t>
+      </w:r>
+      <w:proofErr w:type="spellEnd"/>
+      <w:r>
+        <w:rPr>
+          <w:lang w:val="nb-NO"/>
+        </w:rPr>
+        <w:t xml:space="preserve">’. trykk </w:t>
+      </w:r>
+      <w:proofErr w:type="spellStart"/>
+      <w:r>
+        <w:rPr>
+          <w:lang w:val="nb-NO"/>
+        </w:rPr>
+        <w:t>ctrl+a</w:t>
+      </w:r>
+      <w:proofErr w:type="spellEnd"/>
+      <w:r>
+        <w:rPr>
+          <w:lang w:val="nb-NO"/>
+        </w:rPr>
+        <w:t xml:space="preserve"> og </w:t>
+      </w:r>
+      <w:proofErr w:type="spellStart"/>
+      <w:r>
+        <w:rPr>
+          <w:lang w:val="nb-NO"/>
+        </w:rPr>
+        <w:t>ctrl+c</w:t>
+      </w:r>
+      <w:proofErr w:type="spellEnd"/>
+      <w:r>
+        <w:rPr>
+          <w:lang w:val="nb-NO"/>
+        </w:rPr>
+        <w:t xml:space="preserve">. Dette kopierer alt i dokumentet. </w:t>
+      </w:r>
+    </w:p>
+    <w:p>
+      <w:pPr>
+        <w:rPr>
+          <w:lang w:val="nb-NO"/>
+        </w:rPr>
+      </w:pPr>
+      <w:r>
+        <w:rPr>
+          <w:lang w:val="nb-NO"/>
+        </w:rPr>
+        <w:lastRenderedPageBreak/>
+        <w:drawing>
+          <wp:inline distT="0" distB="0" distL="0" distR="0" wp14:anchorId="7FE8EFFA" wp14:editId="26459C87">
+            <wp:extent cx="4350011" cy="2356256"/>
+            <wp:effectExtent l="0" t="0" r="0" b="6350"/>
+            <wp:docPr id="13" name="Picture 13" descr="A picture containing graphical user interface&#10;&#10;Description automatically generated"/>
+            <wp:cNvGraphicFramePr>
+              <a:graphicFrameLocks xmlns:a="http://schemas.openxmlformats.org/drawingml/2006/main" noChangeAspect="1"/>
+            </wp:cNvGraphicFramePr>
+            <a:graphic xmlns:a="http://schemas.openxmlformats.org/drawingml/2006/main">
+              <a:graphicData uri="http://schemas.openxmlformats.org/drawingml/2006/picture">
+                <pic:pic xmlns:pic="http://schemas.openxmlformats.org/drawingml/2006/picture">
+                  <pic:nvPicPr>
+                    <pic:cNvPr id="13" name="Picture 13" descr="A picture containing graphical user interface&#10;&#10;Description automatically generated"/>
+                    <pic:cNvPicPr/>
+                  </pic:nvPicPr>
+                  <pic:blipFill>
+                    <a:blip r:embed="rId15"/>
+                    <a:stretch>
+                      <a:fillRect/>
+                    </a:stretch>
+                  </pic:blipFill>
+                  <pic:spPr>
+                    <a:xfrm>
+                      <a:off x="0" y="0"/>
+                      <a:ext cx="4352906" cy="2357824"/>
+                    </a:xfrm>
+                    <a:prstGeom prst="rect">
+                      <a:avLst/>
+                    </a:prstGeom>
+                  </pic:spPr>
+                </pic:pic>
+              </a:graphicData>
+            </a:graphic>
+          </wp:inline>
+        </w:drawing>
+      </w:r>
+    </w:p>
+    <w:p>
+      <w:pPr>
+        <w:rPr>
+          <w:lang w:val="nb-NO"/>
+        </w:rPr>
+      </w:pPr>
+      <w:r>
+        <w:rPr>
+          <w:lang w:val="nb-NO"/>
+        </w:rPr>
+        <w:t xml:space="preserve">Når alt er </w:t>
+      </w:r>
+      <w:proofErr w:type="gramStart"/>
+      <w:r>
+        <w:rPr>
+          <w:lang w:val="nb-NO"/>
+        </w:rPr>
+        <w:t>kopiert</w:t>
+      </w:r>
+      <w:proofErr w:type="gramEnd"/>
+      <w:r>
+        <w:rPr>
+          <w:lang w:val="nb-NO"/>
+        </w:rPr>
+        <w:t xml:space="preserve"> går du tilbake til nettleseren og limer alt inn i «SQL» tabb-en og trykk «GO».</w:t>
+      </w:r>
+    </w:p>
+    <w:p>
+      <w:pPr>
+        <w:rPr>
+          <w:lang w:val="nb-NO"/>
+        </w:rPr>
+      </w:pPr>
+      <w:r>
+        <w:rPr>
+          <w:lang w:val="nb-NO"/>
+        </w:rPr>
+        <w:drawing>
+          <wp:inline distT="0" distB="0" distL="0" distR="0" wp14:anchorId="08EB34B3" wp14:editId="7F32A60C">
+            <wp:extent cx="4676921" cy="2457882"/>
+            <wp:effectExtent l="0" t="0" r="0" b="0"/>
+            <wp:docPr id="14" name="Picture 14" descr="Graphical user interface, text, application&#10;&#10;Description automatically generated"/>
+            <wp:cNvGraphicFramePr>
+              <a:graphicFrameLocks xmlns:a="http://schemas.openxmlformats.org/drawingml/2006/main" noChangeAspect="1"/>
+            </wp:cNvGraphicFramePr>
+            <a:graphic xmlns:a="http://schemas.openxmlformats.org/drawingml/2006/main">
+              <a:graphicData uri="http://schemas.openxmlformats.org/drawingml/2006/picture">
+                <pic:pic xmlns:pic="http://schemas.openxmlformats.org/drawingml/2006/picture">
+                  <pic:nvPicPr>
+                    <pic:cNvPr id="14" name="Picture 14" descr="Graphical user interface, text, application&#10;&#10;Description automatically generated"/>
+                    <pic:cNvPicPr/>
+                  </pic:nvPicPr>
+                  <pic:blipFill>
+                    <a:blip r:embed="rId16"/>
+                    <a:stretch>
+                      <a:fillRect/>
+                    </a:stretch>
+                  </pic:blipFill>
+                  <pic:spPr>
+                    <a:xfrm>
+                      <a:off x="0" y="0"/>
+                      <a:ext cx="4679526" cy="2459251"/>
+                    </a:xfrm>
+                    <a:prstGeom prst="rect">
+                      <a:avLst/>
+                    </a:prstGeom>
+                  </pic:spPr>
+                </pic:pic>
+              </a:graphicData>
+            </a:graphic>
+          </wp:inline>
+        </w:drawing>
+      </w:r>
+    </w:p>
+    <w:p>
+      <w:pPr>
+        <w:rPr>
+          <w:lang w:val="nb-NO"/>
+        </w:rPr>
+      </w:pPr>
+    </w:p>
+    <w:p>
+      <w:pPr>
+        <w:rPr>
+          <w:lang w:val="nb-NO"/>
+        </w:rPr>
+      </w:pPr>
+    </w:p>
+    <w:p>
+      <w:pPr>
+        <w:rPr>
+          <w:lang w:val="nb-NO"/>
+        </w:rPr>
+      </w:pPr>
+      <w:r>
+        <w:rPr>
+          <w:lang w:val="nb-NO"/>
+        </w:rPr>
+        <w:t xml:space="preserve">Nå er databasen satt opp. Hvis både </w:t>
+      </w:r>
+      <w:proofErr w:type="spellStart"/>
+      <w:r>
+        <w:rPr>
+          <w:lang w:val="nb-NO"/>
+        </w:rPr>
+        <w:t>apache</w:t>
+      </w:r>
+      <w:proofErr w:type="spellEnd"/>
+      <w:r>
+        <w:rPr>
+          <w:lang w:val="nb-NO"/>
+        </w:rPr>
+        <w:t xml:space="preserve"> og </w:t>
+      </w:r>
+      <w:proofErr w:type="spellStart"/>
+      <w:r>
+        <w:rPr>
+          <w:lang w:val="nb-NO"/>
+        </w:rPr>
+        <w:t>mysql</w:t>
+      </w:r>
+      <w:proofErr w:type="spellEnd"/>
+      <w:r>
+        <w:rPr>
+          <w:lang w:val="nb-NO"/>
+        </w:rPr>
+        <w:t xml:space="preserve"> er aktivert i </w:t>
+      </w:r>
+      <w:proofErr w:type="spellStart"/>
+      <w:r>
+        <w:rPr>
+          <w:lang w:val="nb-NO"/>
+        </w:rPr>
+        <w:t>xampp</w:t>
+      </w:r>
+      <w:proofErr w:type="spellEnd"/>
+      <w:r>
+        <w:rPr>
+          <w:lang w:val="nb-NO"/>
+        </w:rPr>
+        <w:t xml:space="preserve"> kan du skrive</w:t>
+      </w:r>
+      <w:r>
+        <w:rPr>
+          <w:lang w:val="nb-NO"/>
+        </w:rPr>
+        <w:t xml:space="preserve"> «</w:t>
       </w:r>
       <w:proofErr w:type="spellStart"/>
       <w:r>
@@ -847,21 +1099,28 @@
         </w:rPr>
         <w:t>/2.terminoppgave»</w:t>
       </w:r>
-    </w:p>
-    <w:p>
-      <w:pPr>
-        <w:rPr>
-          <w:lang w:val="nb-NO"/>
-        </w:rPr>
-      </w:pPr>
-      <w:r>
-        <w:rPr>
-          <w:lang w:val="nb-NO"/>
-        </w:rPr>
+      <w:r>
+        <w:rPr>
+          <w:lang w:val="nb-NO"/>
+        </w:rPr>
+        <w:t xml:space="preserve"> slik at nettsiden vises fram. Dette fungerer ikke på andre maskiner med mindre de har lastet ned og gått gjennom hele bruksanvisningen.</w:t>
+      </w:r>
+    </w:p>
+    <w:p>
+      <w:pPr>
+        <w:rPr>
+          <w:lang w:val="nb-NO"/>
+        </w:rPr>
+      </w:pPr>
+      <w:r>
+        <w:rPr>
+          <w:lang w:val="nb-NO"/>
+        </w:rPr>
+        <w:lastRenderedPageBreak/>
         <w:drawing>
-          <wp:inline distT="0" distB="0" distL="0" distR="0" wp14:anchorId="4E58E659" wp14:editId="536A26B3">
-            <wp:extent cx="5943600" cy="3117215"/>
-            <wp:effectExtent l="0" t="0" r="0" b="6985"/>
+          <wp:inline distT="0" distB="0" distL="0" distR="0" wp14:anchorId="4E58E659" wp14:editId="023AFEF7">
+            <wp:extent cx="5176465" cy="2714879"/>
+            <wp:effectExtent l="0" t="0" r="5715" b="0"/>
             <wp:docPr id="5" name="Picture 5" descr="A picture containing graphical user interface&#10;&#10;Description automatically generated"/>
             <wp:cNvGraphicFramePr>
               <a:graphicFrameLocks xmlns:a="http://schemas.openxmlformats.org/drawingml/2006/main" noChangeAspect="1"/>
@@ -874,7 +1133,7 @@
                     <pic:cNvPicPr/>
                   </pic:nvPicPr>
                   <pic:blipFill>
-                    <a:blip r:embed="rId15"/>
+                    <a:blip r:embed="rId17"/>
                     <a:stretch>
                       <a:fillRect/>
                     </a:stretch>
@@ -882,7 +1141,7 @@
                   <pic:spPr>
                     <a:xfrm>
                       <a:off x="0" y="0"/>
-                      <a:ext cx="5943600" cy="3117215"/>
+                      <a:ext cx="5186147" cy="2719957"/>
                     </a:xfrm>
                     <a:prstGeom prst="rect">
                       <a:avLst/>
@@ -912,7 +1171,6 @@
         <w:rPr>
           <w:lang w:val="nb-NO"/>
         </w:rPr>
-        <w:lastRenderedPageBreak/>
         <w:t xml:space="preserve">Hvis dette skal settes opp med separate database og </w:t>
       </w:r>
       <w:proofErr w:type="spellStart"/>
@@ -1188,9 +1446,9 @@
           <w:lang w:val="nb-NO"/>
         </w:rPr>
         <w:drawing>
-          <wp:inline distT="0" distB="0" distL="0" distR="0" wp14:anchorId="27F614FD" wp14:editId="268FF52B">
-            <wp:extent cx="5668166" cy="2095792"/>
-            <wp:effectExtent l="0" t="0" r="8890" b="0"/>
+          <wp:inline distT="0" distB="0" distL="0" distR="0" wp14:anchorId="27F614FD" wp14:editId="601195E4">
+            <wp:extent cx="5073847" cy="1876044"/>
+            <wp:effectExtent l="0" t="0" r="0" b="0"/>
             <wp:docPr id="11" name="Picture 11" descr="Text&#10;&#10;Description automatically generated"/>
             <wp:cNvGraphicFramePr>
               <a:graphicFrameLocks xmlns:a="http://schemas.openxmlformats.org/drawingml/2006/main" noChangeAspect="1"/>
@@ -1203,7 +1461,7 @@
                     <pic:cNvPicPr/>
                   </pic:nvPicPr>
                   <pic:blipFill>
-                    <a:blip r:embed="rId16"/>
+                    <a:blip r:embed="rId18"/>
                     <a:stretch>
                       <a:fillRect/>
                     </a:stretch>
@@ -1211,7 +1469,7 @@
                   <pic:spPr>
                     <a:xfrm>
                       <a:off x="0" y="0"/>
-                      <a:ext cx="5668166" cy="2095792"/>
+                      <a:ext cx="5085086" cy="1880200"/>
                     </a:xfrm>
                     <a:prstGeom prst="rect">
                       <a:avLst/>
@@ -1223,6 +1481,7 @@
           </wp:inline>
         </w:drawing>
       </w:r>
+      <w:bookmarkEnd w:id="0"/>
     </w:p>
     <w:sectPr>
       <w:pgSz w:w="12240" w:h="15840"/>

</xml_diff>